<commit_message>
feat: nodeRED fix: mobile stat
</commit_message>
<xml_diff>
--- a/docs/Guide_Surveillance_Sante.docx
+++ b/docs/Guide_Surveillance_Sante.docx
@@ -81,7 +81,71 @@
           <w:sz w:val="24"/>
           <w:szCs w:val="24"/>
         </w:rPr>
-        <w:t>RAPPORT DE FIN DE PROJET DE MODULE « INTERNET DES OBJETS CONNECTES » EN MASTER PROFESSIONNEL</w:t>
+        <w:t xml:space="preserve">RAPPORT </w:t>
+      </w:r>
+      <w:r>
+        <w:rPr>
+          <w:rFonts w:ascii="Times New Roman" w:hAnsi="Times New Roman" w:cs="Times New Roman"/>
+          <w:sz w:val="24"/>
+          <w:szCs w:val="24"/>
+        </w:rPr>
+        <w:t>DE PROJET</w:t>
+      </w:r>
+      <w:r>
+        <w:rPr>
+          <w:rFonts w:ascii="Times New Roman" w:hAnsi="Times New Roman" w:cs="Times New Roman"/>
+          <w:sz w:val="24"/>
+          <w:szCs w:val="24"/>
+        </w:rPr>
+        <w:t xml:space="preserve"> « INTERNET DES OBJETS CONNECTES »</w:t>
+      </w:r>
+      <w:r>
+        <w:rPr>
+          <w:rFonts w:ascii="Times New Roman" w:hAnsi="Times New Roman" w:cs="Times New Roman"/>
+          <w:sz w:val="24"/>
+          <w:szCs w:val="24"/>
+        </w:rPr>
+        <w:t xml:space="preserve"> POUR LA</w:t>
+      </w:r>
+      <w:r>
+        <w:rPr>
+          <w:rFonts w:ascii="Times New Roman" w:hAnsi="Times New Roman" w:cs="Times New Roman"/>
+          <w:sz w:val="24"/>
+          <w:szCs w:val="24"/>
+        </w:rPr>
+        <w:t xml:space="preserve"> FIN D</w:t>
+      </w:r>
+      <w:r>
+        <w:rPr>
+          <w:rFonts w:ascii="Times New Roman" w:hAnsi="Times New Roman" w:cs="Times New Roman"/>
+          <w:sz w:val="24"/>
+          <w:szCs w:val="24"/>
+        </w:rPr>
+        <w:t>U</w:t>
+      </w:r>
+      <w:r>
+        <w:rPr>
+          <w:rFonts w:ascii="Times New Roman" w:hAnsi="Times New Roman" w:cs="Times New Roman"/>
+          <w:sz w:val="24"/>
+          <w:szCs w:val="24"/>
+        </w:rPr>
+        <w:t xml:space="preserve"> MODUL</w:t>
+      </w:r>
+      <w:r>
+        <w:rPr>
+          <w:rFonts w:ascii="Times New Roman" w:hAnsi="Times New Roman" w:cs="Times New Roman"/>
+          <w:sz w:val="24"/>
+          <w:szCs w:val="24"/>
+        </w:rPr>
+        <w:t>E</w:t>
+      </w:r>
+      <w:r>
+        <w:rPr>
+          <w:rFonts w:ascii="Times New Roman" w:hAnsi="Times New Roman" w:cs="Times New Roman"/>
+          <w:sz w:val="24"/>
+          <w:szCs w:val="24"/>
+        </w:rPr>
+        <w:t xml:space="preserve"> EN MASTER PROFESSIONNEL</w:t>
       </w:r>
     </w:p>
     <w:p>
@@ -682,7 +746,7 @@
                 <w:noProof/>
                 <w:webHidden/>
               </w:rPr>
-              <w:t>4</w:t>
+              <w:t>3</w:t>
             </w:r>
             <w:r>
               <w:rPr>
@@ -774,7 +838,7 @@
                 <w:noProof/>
                 <w:webHidden/>
               </w:rPr>
-              <w:t>4</w:t>
+              <w:t>3</w:t>
             </w:r>
             <w:r>
               <w:rPr>
@@ -866,7 +930,7 @@
                 <w:noProof/>
                 <w:webHidden/>
               </w:rPr>
-              <w:t>4</w:t>
+              <w:t>3</w:t>
             </w:r>
             <w:r>
               <w:rPr>
@@ -958,7 +1022,7 @@
                 <w:noProof/>
                 <w:webHidden/>
               </w:rPr>
-              <w:t>4</w:t>
+              <w:t>3</w:t>
             </w:r>
             <w:r>
               <w:rPr>
@@ -1050,7 +1114,7 @@
                 <w:noProof/>
                 <w:webHidden/>
               </w:rPr>
-              <w:t>5</w:t>
+              <w:t>4</w:t>
             </w:r>
             <w:r>
               <w:rPr>
@@ -1142,7 +1206,7 @@
                 <w:noProof/>
                 <w:webHidden/>
               </w:rPr>
-              <w:t>6</w:t>
+              <w:t>5</w:t>
             </w:r>
             <w:r>
               <w:rPr>
@@ -1234,7 +1298,7 @@
                 <w:noProof/>
                 <w:webHidden/>
               </w:rPr>
-              <w:t>6</w:t>
+              <w:t>5</w:t>
             </w:r>
             <w:r>
               <w:rPr>
@@ -1326,7 +1390,7 @@
                 <w:noProof/>
                 <w:webHidden/>
               </w:rPr>
-              <w:t>7</w:t>
+              <w:t>6</w:t>
             </w:r>
             <w:r>
               <w:rPr>
@@ -1418,7 +1482,7 @@
                 <w:noProof/>
                 <w:webHidden/>
               </w:rPr>
-              <w:t>7</w:t>
+              <w:t>6</w:t>
             </w:r>
             <w:r>
               <w:rPr>
@@ -1510,7 +1574,7 @@
                 <w:noProof/>
                 <w:webHidden/>
               </w:rPr>
-              <w:t>8</w:t>
+              <w:t>7</w:t>
             </w:r>
             <w:r>
               <w:rPr>
@@ -1602,7 +1666,7 @@
                 <w:noProof/>
                 <w:webHidden/>
               </w:rPr>
-              <w:t>9</w:t>
+              <w:t>8</w:t>
             </w:r>
             <w:r>
               <w:rPr>
@@ -1694,7 +1758,7 @@
                 <w:noProof/>
                 <w:webHidden/>
               </w:rPr>
-              <w:t>10</w:t>
+              <w:t>9</w:t>
             </w:r>
             <w:r>
               <w:rPr>
@@ -1786,7 +1850,7 @@
                 <w:noProof/>
                 <w:webHidden/>
               </w:rPr>
-              <w:t>11</w:t>
+              <w:t>10</w:t>
             </w:r>
             <w:r>
               <w:rPr>
@@ -1878,7 +1942,7 @@
                 <w:noProof/>
                 <w:webHidden/>
               </w:rPr>
-              <w:t>11</w:t>
+              <w:t>10</w:t>
             </w:r>
             <w:r>
               <w:rPr>
@@ -1970,7 +2034,7 @@
                 <w:noProof/>
                 <w:webHidden/>
               </w:rPr>
-              <w:t>11</w:t>
+              <w:t>10</w:t>
             </w:r>
             <w:r>
               <w:rPr>
@@ -2062,7 +2126,7 @@
                 <w:noProof/>
                 <w:webHidden/>
               </w:rPr>
-              <w:t>11</w:t>
+              <w:t>10</w:t>
             </w:r>
             <w:r>
               <w:rPr>
@@ -2154,7 +2218,7 @@
                 <w:noProof/>
                 <w:webHidden/>
               </w:rPr>
-              <w:t>11</w:t>
+              <w:t>10</w:t>
             </w:r>
             <w:r>
               <w:rPr>
@@ -2246,7 +2310,7 @@
                 <w:noProof/>
                 <w:webHidden/>
               </w:rPr>
-              <w:t>11</w:t>
+              <w:t>10</w:t>
             </w:r>
             <w:r>
               <w:rPr>
@@ -2338,7 +2402,7 @@
                 <w:noProof/>
                 <w:webHidden/>
               </w:rPr>
-              <w:t>12</w:t>
+              <w:t>11</w:t>
             </w:r>
             <w:r>
               <w:rPr>
@@ -2430,7 +2494,7 @@
                 <w:noProof/>
                 <w:webHidden/>
               </w:rPr>
-              <w:t>12</w:t>
+              <w:t>11</w:t>
             </w:r>
             <w:r>
               <w:rPr>
@@ -2522,7 +2586,7 @@
                 <w:noProof/>
                 <w:webHidden/>
               </w:rPr>
-              <w:t>12</w:t>
+              <w:t>11</w:t>
             </w:r>
             <w:r>
               <w:rPr>
@@ -2614,7 +2678,7 @@
                 <w:noProof/>
                 <w:webHidden/>
               </w:rPr>
-              <w:t>12</w:t>
+              <w:t>11</w:t>
             </w:r>
             <w:r>
               <w:rPr>
@@ -2706,7 +2770,7 @@
                 <w:noProof/>
                 <w:webHidden/>
               </w:rPr>
-              <w:t>12</w:t>
+              <w:t>11</w:t>
             </w:r>
             <w:r>
               <w:rPr>
@@ -2798,7 +2862,7 @@
                 <w:noProof/>
                 <w:webHidden/>
               </w:rPr>
-              <w:t>13</w:t>
+              <w:t>12</w:t>
             </w:r>
             <w:r>
               <w:rPr>
@@ -2890,7 +2954,7 @@
                 <w:noProof/>
                 <w:webHidden/>
               </w:rPr>
-              <w:t>13</w:t>
+              <w:t>12</w:t>
             </w:r>
             <w:r>
               <w:rPr>
@@ -2982,7 +3046,7 @@
                 <w:noProof/>
                 <w:webHidden/>
               </w:rPr>
-              <w:t>13</w:t>
+              <w:t>12</w:t>
             </w:r>
             <w:r>
               <w:rPr>
@@ -3074,7 +3138,7 @@
                 <w:noProof/>
                 <w:webHidden/>
               </w:rPr>
-              <w:t>13</w:t>
+              <w:t>12</w:t>
             </w:r>
             <w:r>
               <w:rPr>
@@ -3166,7 +3230,7 @@
                 <w:noProof/>
                 <w:webHidden/>
               </w:rPr>
-              <w:t>13</w:t>
+              <w:t>12</w:t>
             </w:r>
             <w:r>
               <w:rPr>

</xml_diff>